<commit_message>
Update Project Plan Document.docx
</commit_message>
<xml_diff>
--- a/Global-optimization-using-meta-Heuristics-master (1)/Global-optimization-using-meta-Heuristics-master/Fyp-Work-master/Artifacts/Project Plan Document.docx
+++ b/Global-optimization-using-meta-Heuristics-master (1)/Global-optimization-using-meta-Heuristics-master/Fyp-Work-master/Artifacts/Project Plan Document.docx
@@ -86,6 +86,8 @@
                                   </w:rPr>
                                   <w:t>Supervisor:</w:t>
                                 </w:r>
+                                <w:bookmarkStart w:id="0" w:name="_GoBack"/>
+                                <w:bookmarkEnd w:id="0"/>
                               </w:p>
                               <w:p>
                                 <w:pPr>
@@ -143,6 +145,8 @@
                             </w:rPr>
                             <w:t>Supervisor:</w:t>
                           </w:r>
+                          <w:bookmarkStart w:id="1" w:name="_GoBack"/>
+                          <w:bookmarkEnd w:id="1"/>
                         </w:p>
                         <w:p>
                           <w:pPr>
@@ -517,11 +521,7 @@
               </mc:Choice>
               <mc:Fallback>
                 <w:pict>
-                  <v:shapetype w14:anchorId="506EB387" id="_x0000_t202" coordsize="21600,21600" o:spt="202" path="m,l,21600r21600,l21600,xe">
-                    <v:stroke joinstyle="miter"/>
-                    <v:path gradientshapeok="t" o:connecttype="rect"/>
-                  </v:shapetype>
-                  <v:shape id="Text Box 138" o:spid="_x0000_s1027" type="#_x0000_t202" style="position:absolute;left:0;text-align:left;margin-left:0;margin-top:0;width:134.85pt;height:302.4pt;z-index:251659264;visibility:visible;mso-wrap-style:square;mso-width-percent:941;mso-height-percent:773;mso-wrap-distance-left:9pt;mso-wrap-distance-top:0;mso-wrap-distance-right:9pt;mso-wrap-distance-bottom:0;mso-position-horizontal:center;mso-position-horizontal-relative:page;mso-position-vertical:center;mso-position-vertical-relative:page;mso-width-percent:941;mso-height-percent:773;mso-width-relative:page;mso-height-relative:page;v-text-anchor:middle" o:gfxdata="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" fillcolor="white [3201]" stroked="f" strokeweight=".5pt">
+                  <v:shape w14:anchorId="506EB387" id="Text Box 138" o:spid="_x0000_s1027" type="#_x0000_t202" style="position:absolute;left:0;text-align:left;margin-left:0;margin-top:0;width:134.85pt;height:302.4pt;z-index:251659264;visibility:visible;mso-wrap-style:square;mso-width-percent:941;mso-height-percent:773;mso-wrap-distance-left:9pt;mso-wrap-distance-top:0;mso-wrap-distance-right:9pt;mso-wrap-distance-bottom:0;mso-position-horizontal:center;mso-position-horizontal-relative:page;mso-position-vertical:center;mso-position-vertical-relative:page;mso-width-percent:941;mso-height-percent:773;mso-width-relative:page;mso-height-relative:page;v-text-anchor:middle" o:gfxdata="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" fillcolor="white [3201]" stroked="f" strokeweight=".5pt">
                     <v:textbox inset="0,0,0,0">
                       <w:txbxContent>
                         <w:tbl>
@@ -895,6 +895,7 @@
         <w:t>Document Conventions:</w:t>
       </w:r>
     </w:p>
+    <w:p/>
     <w:tbl>
       <w:tblPr>
         <w:tblStyle w:val="TableGrid"/>
@@ -1661,8 +1662,6 @@
             <w:r>
               <w:t xml:space="preserve"> </w:t>
             </w:r>
-            <w:bookmarkStart w:id="0" w:name="_GoBack"/>
-            <w:bookmarkEnd w:id="0"/>
             <w:r>
               <w:rPr>
                 <w:b/>
@@ -1729,11 +1728,11 @@
           <w:p>
             <w:r>
               <w:lastRenderedPageBreak/>
-              <w:t xml:space="preserve">This artifact would include the proposed methodology and </w:t>
+              <w:t xml:space="preserve">This artifact would include the </w:t>
             </w:r>
             <w:r>
               <w:lastRenderedPageBreak/>
-              <w:t>its mathematical formulation.</w:t>
+              <w:t>proposed methodology and its mathematical formulation.</w:t>
             </w:r>
           </w:p>
           <w:p>
@@ -2230,12 +2229,21 @@
   <w:p>
     <w:pPr>
       <w:pStyle w:val="Header"/>
+      <w:rPr>
+        <w:sz w:val="22"/>
+      </w:rPr>
     </w:pPr>
     <w:r>
+      <w:rPr>
+        <w:sz w:val="22"/>
+      </w:rPr>
       <w:tab/>
       <w:t>Project Plan Document</w:t>
     </w:r>
     <w:r>
+      <w:rPr>
+        <w:sz w:val="22"/>
+      </w:rPr>
       <w:tab/>
       <w:t>Capstone Spring 2019</w:t>
     </w:r>
@@ -2243,12 +2251,21 @@
   <w:p>
     <w:pPr>
       <w:pStyle w:val="Header"/>
+      <w:rPr>
+        <w:sz w:val="22"/>
+      </w:rPr>
     </w:pPr>
     <w:r>
+      <w:rPr>
+        <w:sz w:val="22"/>
+      </w:rPr>
       <w:tab/>
       <w:t>Global Optimization Using Meta-heuristics</w:t>
     </w:r>
     <w:r>
+      <w:rPr>
+        <w:sz w:val="22"/>
+      </w:rPr>
       <w:tab/>
       <w:t>CS-456</w:t>
     </w:r>
@@ -3332,7 +3349,7 @@
 </file>
 
 <file path=customXml/itemProps1.xml><?xml version="1.0" encoding="utf-8"?>
-<ds:datastoreItem xmlns:ds="http://schemas.openxmlformats.org/officeDocument/2006/customXml" ds:itemID="{E053B4BA-EBB1-4525-B258-89793B42C011}">
+<ds:datastoreItem xmlns:ds="http://schemas.openxmlformats.org/officeDocument/2006/customXml" ds:itemID="{11C23767-BD36-4678-AEAC-BA043274CE98}">
   <ds:schemaRefs>
     <ds:schemaRef ds:uri="http://schemas.openxmlformats.org/officeDocument/2006/bibliography"/>
   </ds:schemaRefs>

</xml_diff>